<commit_message>
Classdiagram aangepast en volledige Yahtzee toegevoegd
</commit_message>
<xml_diff>
--- a/Opdracht-01-project-analyse/Project-analyse.docx
+++ b/Opdracht-01-project-analyse/Project-analyse.docx
@@ -9,8 +9,6 @@
       <w:r>
         <w:t>Project-analyse</w:t>
       </w:r>
-      <w:bookmarkStart w:id="0" w:name="_GoBack"/>
-      <w:bookmarkEnd w:id="0"/>
     </w:p>
     <w:p>
       <w:pPr>
@@ -122,9 +120,11 @@
       <w:pPr>
         <w:pStyle w:val="Kop1"/>
       </w:pPr>
+      <w:bookmarkStart w:id="0" w:name="_GoBack"/>
+      <w:bookmarkEnd w:id="0"/>
       <w:r>
         <w:lastRenderedPageBreak/>
-        <w:t xml:space="preserve">Domain Model (Class Diagram) </w:t>
+        <w:t>Class Diagram</w:t>
       </w:r>
     </w:p>
     <w:p/>

</xml_diff>